<commit_message>
Addressed a couple more of Ashley's comments pre meeting with Trina'
</commit_message>
<xml_diff>
--- a/bogtags_manuscript_2017-02-20_als.docx
+++ b/bogtags_manuscript_2017-02-20_als.docx
@@ -10434,8 +10434,8 @@
       <w:r>
         <w:t xml:space="preserve"> according </w:t>
       </w:r>
-      <w:commentRangeStart w:id="16"/>
       <w:commentRangeStart w:id="17"/>
+      <w:commentRangeStart w:id="18"/>
       <w:r>
         <w:t>to their standard protocols</w:t>
       </w:r>
@@ -10471,7 +10471,7 @@
         </w:rPr>
         <w:t xml:space="preserve"> </w:t>
       </w:r>
-      <w:commentRangeEnd w:id="16"/>
+      <w:commentRangeEnd w:id="17"/>
       <w:r>
         <w:rPr>
           <w:rStyle w:val="CommentReference"/>
@@ -10479,9 +10479,9 @@
           <w:sz w:val="24"/>
           <w:szCs w:val="24"/>
         </w:rPr>
-        <w:commentReference w:id="16"/>
-      </w:r>
-      <w:commentRangeEnd w:id="17"/>
+        <w:commentReference w:id="17"/>
+      </w:r>
+      <w:commentRangeEnd w:id="18"/>
       <w:r>
         <w:rPr>
           <w:rStyle w:val="CommentReference"/>
@@ -10489,7 +10489,7 @@
           <w:sz w:val="24"/>
           <w:szCs w:val="24"/>
         </w:rPr>
-        <w:commentReference w:id="17"/>
+        <w:commentReference w:id="18"/>
       </w:r>
       <w:r>
         <w:fldChar w:fldCharType="begin" w:fldLock="1"/>
@@ -10565,16 +10565,16 @@
       <w:r>
         <w:t xml:space="preserve">, </w:t>
       </w:r>
-      <w:commentRangeStart w:id="18"/>
+      <w:commentRangeStart w:id="19"/>
       <w:r>
         <w:t>manuscript in preparation</w:t>
       </w:r>
-      <w:commentRangeEnd w:id="18"/>
+      <w:commentRangeEnd w:id="19"/>
       <w:r>
         <w:rPr>
           <w:rStyle w:val="CommentReference"/>
         </w:rPr>
-        <w:commentReference w:id="18"/>
+        <w:commentReference w:id="19"/>
       </w:r>
       <w:r>
         <w:t>)</w:t>
@@ -10583,12 +10583,7 @@
         <w:t>.</w:t>
       </w:r>
       <w:r>
-        <w:t xml:space="preserve"> Based on the sequencing error profile, this algorithm removes reads that are likely to be sequencing errors if those reads are both low in abundance and highly similar to a high abundance read. Reads occurring less than 25 times in the entire dataset were removed after deblurring, leaving 9,856 </w:t>
-      </w:r>
-      <w:bookmarkStart w:id="19" w:name="_GoBack"/>
-      <w:bookmarkEnd w:id="19"/>
-      <w:r>
-        <w:t>unique sequences. These sequences are considered operational taxonomic units (OTUs).</w:t>
+        <w:t xml:space="preserve"> Based on the sequencing error profile, this algorithm removes reads that are likely to be sequencing errors if those reads are both low in abundance and highly similar to a high abundance read. Reads occurring less than 25 times in the entire dataset were removed after deblurring, leaving 9,856 unique sequences. These sequences are considered operational taxonomic units (OTUs).</w:t>
       </w:r>
     </w:p>
     <w:p>
@@ -23190,16 +23185,7 @@
         <w:annotationRef/>
       </w:r>
       <w:r>
-        <w:t>This is a professionally designed color palette for 8 discrete categories</w:t>
-      </w:r>
-      <w:r>
-        <w:t xml:space="preserve"> (not a gradient)</w:t>
-      </w:r>
-      <w:r>
-        <w:t xml:space="preserve">. </w:t>
-      </w:r>
-      <w:r>
-        <w:t>I’ve tried and I can’t do better. As Ashley points out, teeny tiny symbols are hard to distinguish. I can add the mixing regime to the legend, though.</w:t>
+        <w:t>As Ashley points out, teeny tiny symbols are hard to distinguish. I can add the mixing regime to the legend, though.</w:t>
       </w:r>
     </w:p>
   </w:comment>
@@ -23372,10 +23358,6 @@
     <w:p>
       <w:pPr>
         <w:pStyle w:val="CommentText"/>
-        <w:numPr>
-          <w:ilvl w:val="0"/>
-          <w:numId w:val="2"/>
-        </w:numPr>
       </w:pPr>
       <w:r>
         <w:rPr>
@@ -23384,75 +23366,54 @@
         <w:annotationRef/>
       </w:r>
       <w:r>
-        <w:t xml:space="preserve">How do I access </w:t>
-      </w:r>
-      <w:proofErr w:type="spellStart"/>
-      <w:r>
-        <w:t>Access</w:t>
-      </w:r>
-      <w:proofErr w:type="spellEnd"/>
-      <w:r>
-        <w:t>?</w:t>
-      </w:r>
-    </w:p>
+        <w:t xml:space="preserve">That computer is no longer around, and I downloaded all the MO data I could find from the Trout Lake server and it’s not in there. </w:t>
+      </w:r>
+      <w:r>
+        <w:t xml:space="preserve">I’ve found </w:t>
+      </w:r>
+      <w:r>
+        <w:t>5</w:t>
+      </w:r>
+      <w:bookmarkStart w:id="16" w:name="_GoBack"/>
+      <w:bookmarkEnd w:id="16"/>
+      <w:r>
+        <w:t xml:space="preserve"> of Ashley’s lab notebooks covering 2007 and there is no DIC/DOC data there. </w:t>
+      </w:r>
+    </w:p>
+  </w:comment>
+  <w:comment w:id="17" w:author="Ashley Shade" w:date="2017-03-01T13:02:00Z" w:initials="AS">
     <w:p>
       <w:pPr>
         <w:pStyle w:val="CommentText"/>
-        <w:numPr>
-          <w:ilvl w:val="0"/>
-          <w:numId w:val="2"/>
-        </w:numPr>
-      </w:pPr>
-      <w:r>
-        <w:t>I think that PC died</w:t>
-      </w:r>
-    </w:p>
+      </w:pPr>
+      <w:r>
+        <w:rPr>
+          <w:rStyle w:val="CommentReference"/>
+        </w:rPr>
+        <w:annotationRef/>
+      </w:r>
+      <w:r>
+        <w:t>Their standard protocols have changed a bit, as this was one of their first sequencing studies.  You want to specify by their 2010 protocols, and include mention of the original V5 primers (not the new modified ones) – I would provide the primer sequences so there is no question as to which.</w:t>
+      </w:r>
+    </w:p>
+  </w:comment>
+  <w:comment w:id="18" w:author="Alex" w:date="2017-03-02T16:06:00Z" w:initials="A">
     <w:p>
       <w:pPr>
         <w:pStyle w:val="CommentText"/>
-        <w:numPr>
-          <w:ilvl w:val="0"/>
-          <w:numId w:val="2"/>
-        </w:numPr>
-      </w:pPr>
-      <w:r>
-        <w:t>I have 2 lab notebooks covering this project in 2007, neither have carbon data (just water color). I’ll check for a lab analysis book, though.</w:t>
+      </w:pPr>
+      <w:r>
+        <w:rPr>
+          <w:rStyle w:val="CommentReference"/>
+        </w:rPr>
+        <w:annotationRef/>
+      </w:r>
+      <w:r>
+        <w:t>Done!</w:t>
       </w:r>
     </w:p>
   </w:comment>
-  <w:comment w:id="16" w:author="Ashley Shade" w:date="2017-03-01T13:02:00Z" w:initials="AS">
-    <w:p>
-      <w:pPr>
-        <w:pStyle w:val="CommentText"/>
-      </w:pPr>
-      <w:r>
-        <w:rPr>
-          <w:rStyle w:val="CommentReference"/>
-        </w:rPr>
-        <w:annotationRef/>
-      </w:r>
-      <w:r>
-        <w:t>Their standard protocols have changed a bit, as this was one of their first sequencing studies.  You want to specify by their 2010 protocols, and include mention of the original V5 primers (not the new modified ones) – I would provide the primer sequences so there is no question as to which.</w:t>
-      </w:r>
-    </w:p>
-  </w:comment>
-  <w:comment w:id="17" w:author="Alex" w:date="2017-03-02T16:06:00Z" w:initials="A">
-    <w:p>
-      <w:pPr>
-        <w:pStyle w:val="CommentText"/>
-      </w:pPr>
-      <w:r>
-        <w:rPr>
-          <w:rStyle w:val="CommentReference"/>
-        </w:rPr>
-        <w:annotationRef/>
-      </w:r>
-      <w:r>
-        <w:t>Done!</w:t>
-      </w:r>
-    </w:p>
-  </w:comment>
-  <w:comment w:id="18" w:author="Ashley Shade" w:date="2017-03-01T13:03:00Z" w:initials="AS">
+  <w:comment w:id="19" w:author="Ashley Shade" w:date="2017-03-01T13:03:00Z" w:initials="AS">
     <w:p>
       <w:pPr>
         <w:pStyle w:val="CommentText"/>
@@ -23488,7 +23449,7 @@
   <w15:commentEx w15:paraId="5796C84B" w15:done="0"/>
   <w15:commentEx w15:paraId="4105ABF3" w15:paraIdParent="5796C84B" w15:done="0"/>
   <w15:commentEx w15:paraId="1FBA554C" w15:done="0"/>
-  <w15:commentEx w15:paraId="2840E895" w15:paraIdParent="1FBA554C" w15:done="0"/>
+  <w15:commentEx w15:paraId="2AE97FB8" w15:paraIdParent="1FBA554C" w15:done="0"/>
   <w15:commentEx w15:paraId="1670BAC4" w15:done="0"/>
   <w15:commentEx w15:paraId="100BC7FE" w15:paraIdParent="1670BAC4" w15:done="0"/>
   <w15:commentEx w15:paraId="03F5A442" w15:done="0"/>
@@ -24346,7 +24307,6 @@
     <w:basedOn w:val="Normal"/>
     <w:link w:val="CommentTextChar"/>
     <w:uiPriority w:val="99"/>
-    <w:semiHidden/>
     <w:unhideWhenUsed/>
     <w:rsid w:val="00FC6A58"/>
     <w:pPr>
@@ -24362,7 +24322,6 @@
     <w:basedOn w:val="DefaultParagraphFont"/>
     <w:link w:val="CommentText"/>
     <w:uiPriority w:val="99"/>
-    <w:semiHidden/>
     <w:rsid w:val="00FC6A58"/>
     <w:rPr>
       <w:rFonts w:ascii="Times New Roman" w:hAnsi="Times New Roman"/>
@@ -24893,7 +24852,7 @@
 </file>
 
 <file path=customXml/itemProps1.xml><?xml version="1.0" encoding="utf-8"?>
-<ds:datastoreItem xmlns:ds="http://schemas.openxmlformats.org/officeDocument/2006/customXml" ds:itemID="{BEDC1735-143B-4C3B-8932-482D4606DB97}">
+<ds:datastoreItem xmlns:ds="http://schemas.openxmlformats.org/officeDocument/2006/customXml" ds:itemID="{06630FAA-5117-407A-BD35-249824A16E70}">
   <ds:schemaRefs>
     <ds:schemaRef ds:uri="http://schemas.openxmlformats.org/officeDocument/2006/bibliography"/>
   </ds:schemaRefs>

</xml_diff>

<commit_message>
Trina's comments on Ashley's edits
</commit_message>
<xml_diff>
--- a/bogtags_manuscript_2017-02-20_als.docx
+++ b/bogtags_manuscript_2017-02-20_als.docx
@@ -1,6 +1,6 @@
 
 <file path=word/document.xml><?xml version="1.0" encoding="utf-8"?>
-<w:document xmlns:wpc="http://schemas.microsoft.com/office/word/2010/wordprocessingCanvas" xmlns:cx="http://schemas.microsoft.com/office/drawing/2014/chartex" xmlns:cx1="http://schemas.microsoft.com/office/drawing/2015/9/8/chartex" xmlns:cx2="http://schemas.microsoft.com/office/drawing/2015/10/21/chartex" xmlns:cx3="http://schemas.microsoft.com/office/drawing/2016/5/9/chartex" xmlns:cx4="http://schemas.microsoft.com/office/drawing/2016/5/10/chartex" xmlns:cx5="http://schemas.microsoft.com/office/drawing/2016/5/11/chartex" xmlns:mc="http://schemas.openxmlformats.org/markup-compatibility/2006" xmlns:o="urn:schemas-microsoft-com:office:office" xmlns:r="http://schemas.openxmlformats.org/officeDocument/2006/relationships" xmlns:m="http://schemas.openxmlformats.org/officeDocument/2006/math" xmlns:v="urn:schemas-microsoft-com:vml" xmlns:wp14="http://schemas.microsoft.com/office/word/2010/wordprocessingDrawing" xmlns:wp="http://schemas.openxmlformats.org/drawingml/2006/wordprocessingDrawing" xmlns:w10="urn:schemas-microsoft-com:office:word" xmlns:w="http://schemas.openxmlformats.org/wordprocessingml/2006/main" xmlns:w14="http://schemas.microsoft.com/office/word/2010/wordml" xmlns:w15="http://schemas.microsoft.com/office/word/2012/wordml" xmlns:w16se="http://schemas.microsoft.com/office/word/2015/wordml/symex" xmlns:wpg="http://schemas.microsoft.com/office/word/2010/wordprocessingGroup" xmlns:wpi="http://schemas.microsoft.com/office/word/2010/wordprocessingInk" xmlns:wne="http://schemas.microsoft.com/office/word/2006/wordml" xmlns:wps="http://schemas.microsoft.com/office/word/2010/wordprocessingShape" mc:Ignorable="w14 w15 w16se wp14">
+<w:document xmlns:wpc="http://schemas.microsoft.com/office/word/2010/wordprocessingCanvas" xmlns:mc="http://schemas.openxmlformats.org/markup-compatibility/2006" xmlns:o="urn:schemas-microsoft-com:office:office" xmlns:r="http://schemas.openxmlformats.org/officeDocument/2006/relationships" xmlns:m="http://schemas.openxmlformats.org/officeDocument/2006/math" xmlns:v="urn:schemas-microsoft-com:vml" xmlns:wp14="http://schemas.microsoft.com/office/word/2010/wordprocessingDrawing" xmlns:wp="http://schemas.openxmlformats.org/drawingml/2006/wordprocessingDrawing" xmlns:w10="urn:schemas-microsoft-com:office:word" xmlns:w="http://schemas.openxmlformats.org/wordprocessingml/2006/main" xmlns:w14="http://schemas.microsoft.com/office/word/2010/wordml" xmlns:w15="http://schemas.microsoft.com/office/word/2012/wordml" xmlns:wpg="http://schemas.microsoft.com/office/word/2010/wordprocessingGroup" xmlns:wpi="http://schemas.microsoft.com/office/word/2010/wordprocessingInk" xmlns:wne="http://schemas.microsoft.com/office/word/2006/wordml" xmlns:wps="http://schemas.microsoft.com/office/word/2010/wordprocessingShape" mc:Ignorable="w14 w15 wp14">
   <w:body>
     <w:p>
       <w:pPr>
@@ -128,7 +128,12 @@
       </w:pPr>
       <w:r>
         <w:lastRenderedPageBreak/>
-        <w:t>Abstract</w:t>
+        <w:t>Abstr</w:t>
+      </w:r>
+      <w:bookmarkStart w:id="0" w:name="_GoBack"/>
+      <w:bookmarkEnd w:id="0"/>
+      <w:r>
+        <w:t>act</w:t>
       </w:r>
     </w:p>
     <w:p>
@@ -857,8 +862,21 @@
       <w:r>
         <w:t xml:space="preserve">As is typical for most freshwater ecosystems, </w:t>
       </w:r>
-      <w:r>
-        <w:t xml:space="preserve">Proteobacteria, Actinobacteria, </w:t>
+      <w:proofErr w:type="spellStart"/>
+      <w:r>
+        <w:t>Proteobacteria</w:t>
+      </w:r>
+      <w:proofErr w:type="spellEnd"/>
+      <w:r>
+        <w:t xml:space="preserve">, </w:t>
+      </w:r>
+      <w:proofErr w:type="spellStart"/>
+      <w:r>
+        <w:t>Actinobacteria</w:t>
+      </w:r>
+      <w:proofErr w:type="spellEnd"/>
+      <w:r>
+        <w:t xml:space="preserve">, </w:t>
       </w:r>
       <w:proofErr w:type="spellStart"/>
       <w:r>
@@ -1070,12 +1088,13 @@
       <w:r>
         <w:t xml:space="preserve">. </w:t>
       </w:r>
-      <w:commentRangeStart w:id="0"/>
       <w:commentRangeStart w:id="1"/>
+      <w:commentRangeStart w:id="2"/>
+      <w:commentRangeStart w:id="3"/>
       <w:r>
         <w:t>This does not support our initial hypothesis that intermediate disturbance leads to the greatest amount of biodiversity. Instead, richness appears to increase with depth</w:t>
       </w:r>
-      <w:commentRangeEnd w:id="0"/>
+      <w:commentRangeEnd w:id="1"/>
       <w:r>
         <w:rPr>
           <w:rStyle w:val="CommentReference"/>
@@ -1083,9 +1102,9 @@
           <w:kern w:val="0"/>
           <w:lang w:eastAsia="en-US" w:bidi="ar-SA"/>
         </w:rPr>
-        <w:commentReference w:id="0"/>
-      </w:r>
-      <w:commentRangeEnd w:id="1"/>
+        <w:commentReference w:id="1"/>
+      </w:r>
+      <w:commentRangeEnd w:id="2"/>
       <w:r>
         <w:rPr>
           <w:rStyle w:val="CommentReference"/>
@@ -1093,7 +1112,17 @@
           <w:kern w:val="0"/>
           <w:lang w:eastAsia="en-US" w:bidi="ar-SA"/>
         </w:rPr>
-        <w:commentReference w:id="1"/>
+        <w:commentReference w:id="2"/>
+      </w:r>
+      <w:commentRangeEnd w:id="3"/>
+      <w:r>
+        <w:rPr>
+          <w:rStyle w:val="CommentReference"/>
+          <w:rFonts w:eastAsiaTheme="minorHAnsi" w:cstheme="minorBidi"/>
+          <w:kern w:val="0"/>
+          <w:lang w:eastAsia="en-US" w:bidi="ar-SA"/>
+        </w:rPr>
+        <w:commentReference w:id="3"/>
       </w:r>
       <w:r>
         <w:t xml:space="preserve">. </w:t>
@@ -1198,24 +1227,24 @@
       <w:r>
         <w:t xml:space="preserve">). Lakes CB, FB, and WS are polymictic, lakes NS, TB, and SS are dimictic, and lakes HK and MA are meromictic. Colored bars above each plot represent significant differences in richness between lakes, with each colored bar matching the color of a lakes boxplot. For example, in Panel A, the boxplot for CB has the colored bars matching FB, NS, TB, SS, HK, and MA above it. This indicates that it is significantly different from these lakes, but not significantly different from the missing colored bar, </w:t>
       </w:r>
-      <w:commentRangeStart w:id="2"/>
-      <w:commentRangeStart w:id="3"/>
+      <w:commentRangeStart w:id="4"/>
+      <w:commentRangeStart w:id="5"/>
       <w:r>
         <w:t>WS</w:t>
       </w:r>
-      <w:commentRangeEnd w:id="2"/>
+      <w:commentRangeEnd w:id="4"/>
       <w:r>
         <w:rPr>
           <w:rStyle w:val="CommentReference"/>
         </w:rPr>
-        <w:commentReference w:id="2"/>
-      </w:r>
-      <w:commentRangeEnd w:id="3"/>
+        <w:commentReference w:id="4"/>
+      </w:r>
+      <w:commentRangeEnd w:id="5"/>
       <w:r>
         <w:rPr>
           <w:rStyle w:val="CommentReference"/>
         </w:rPr>
-        <w:commentReference w:id="3"/>
+        <w:commentReference w:id="5"/>
       </w:r>
       <w:r>
         <w:t xml:space="preserve">. </w:t>
@@ -1328,8 +1357,8 @@
         </w:rPr>
         <w:t xml:space="preserve">. (See Table 1 for lake abbreviations; </w:t>
       </w:r>
-      <w:commentRangeStart w:id="4"/>
-      <w:commentRangeStart w:id="5"/>
+      <w:commentRangeStart w:id="6"/>
+      <w:commentRangeStart w:id="7"/>
       <w:r>
         <w:rPr>
           <w:rFonts w:cs="Times New Roman"/>
@@ -1337,19 +1366,19 @@
         </w:rPr>
         <w:t>CB, FB, and WS are polymictic, NS, TB, and SS are dimictic, HK and MA are meromictic</w:t>
       </w:r>
-      <w:commentRangeEnd w:id="4"/>
+      <w:commentRangeEnd w:id="6"/>
       <w:r>
         <w:rPr>
           <w:rStyle w:val="CommentReference"/>
         </w:rPr>
-        <w:commentReference w:id="4"/>
-      </w:r>
-      <w:commentRangeEnd w:id="5"/>
+        <w:commentReference w:id="6"/>
+      </w:r>
+      <w:commentRangeEnd w:id="7"/>
       <w:r>
         <w:rPr>
           <w:rStyle w:val="CommentReference"/>
         </w:rPr>
-        <w:commentReference w:id="5"/>
+        <w:commentReference w:id="7"/>
       </w:r>
       <w:r>
         <w:rPr>
@@ -1578,8 +1607,9 @@
       <w:r>
         <w:t xml:space="preserve"> (p = 0.001, r2 = 0.49). </w:t>
       </w:r>
-      <w:commentRangeStart w:id="6"/>
-      <w:commentRangeStart w:id="7"/>
+      <w:commentRangeStart w:id="8"/>
+      <w:commentRangeStart w:id="9"/>
+      <w:commentRangeStart w:id="10"/>
       <w:r>
         <w:t xml:space="preserve">As previously mentioned, depth and mixing regime </w:t>
       </w:r>
@@ -1601,19 +1631,26 @@
       <w:r>
         <w:t xml:space="preserve"> </w:t>
       </w:r>
-      <w:commentRangeEnd w:id="6"/>
+      <w:commentRangeEnd w:id="8"/>
       <w:r>
         <w:rPr>
           <w:rStyle w:val="CommentReference"/>
         </w:rPr>
-        <w:commentReference w:id="6"/>
-      </w:r>
-      <w:commentRangeEnd w:id="7"/>
+        <w:commentReference w:id="8"/>
+      </w:r>
+      <w:commentRangeEnd w:id="9"/>
       <w:r>
         <w:rPr>
           <w:rStyle w:val="CommentReference"/>
         </w:rPr>
-        <w:commentReference w:id="7"/>
+        <w:commentReference w:id="9"/>
+      </w:r>
+      <w:commentRangeEnd w:id="10"/>
+      <w:r>
+        <w:rPr>
+          <w:rStyle w:val="CommentReference"/>
+        </w:rPr>
+        <w:commentReference w:id="10"/>
       </w:r>
     </w:p>
     <w:p>
@@ -1794,8 +1831,9 @@
         </w:rPr>
         <w:t xml:space="preserve">. </w:t>
       </w:r>
-      <w:commentRangeStart w:id="8"/>
-      <w:commentRangeStart w:id="9"/>
+      <w:commentRangeStart w:id="11"/>
+      <w:commentRangeStart w:id="12"/>
+      <w:commentRangeStart w:id="13"/>
       <w:r>
         <w:rPr>
           <w:rFonts w:cs="Times New Roman"/>
@@ -1852,19 +1890,26 @@
         </w:rPr>
         <w:t>)</w:t>
       </w:r>
-      <w:commentRangeEnd w:id="8"/>
+      <w:commentRangeEnd w:id="11"/>
       <w:r>
         <w:rPr>
           <w:rStyle w:val="CommentReference"/>
         </w:rPr>
-        <w:commentReference w:id="8"/>
-      </w:r>
-      <w:commentRangeEnd w:id="9"/>
+        <w:commentReference w:id="11"/>
+      </w:r>
+      <w:commentRangeEnd w:id="12"/>
       <w:r>
         <w:rPr>
           <w:rStyle w:val="CommentReference"/>
         </w:rPr>
-        <w:commentReference w:id="9"/>
+        <w:commentReference w:id="12"/>
+      </w:r>
+      <w:commentRangeEnd w:id="13"/>
+      <w:r>
+        <w:rPr>
+          <w:rStyle w:val="CommentReference"/>
+        </w:rPr>
+        <w:commentReference w:id="13"/>
       </w:r>
       <w:r>
         <w:rPr>
@@ -2882,8 +2927,9 @@
       <w:r>
         <w:t xml:space="preserve"> the most </w:t>
       </w:r>
-      <w:commentRangeStart w:id="10"/>
-      <w:commentRangeStart w:id="11"/>
+      <w:commentRangeStart w:id="14"/>
+      <w:commentRangeStart w:id="15"/>
+      <w:commentRangeStart w:id="16"/>
       <w:r>
         <w:t xml:space="preserve">OTUs </w:t>
       </w:r>
@@ -2893,19 +2939,26 @@
       <w:r>
         <w:t xml:space="preserve"> layers</w:t>
       </w:r>
-      <w:commentRangeEnd w:id="10"/>
+      <w:commentRangeEnd w:id="14"/>
       <w:r>
         <w:rPr>
           <w:rStyle w:val="CommentReference"/>
         </w:rPr>
-        <w:commentReference w:id="10"/>
-      </w:r>
-      <w:commentRangeEnd w:id="11"/>
+        <w:commentReference w:id="14"/>
+      </w:r>
+      <w:commentRangeEnd w:id="15"/>
       <w:r>
         <w:rPr>
           <w:rStyle w:val="CommentReference"/>
         </w:rPr>
-        <w:commentReference w:id="11"/>
+        <w:commentReference w:id="15"/>
+      </w:r>
+      <w:commentRangeEnd w:id="16"/>
+      <w:r>
+        <w:rPr>
+          <w:rStyle w:val="CommentReference"/>
+        </w:rPr>
+        <w:commentReference w:id="16"/>
       </w:r>
       <w:r>
         <w:t xml:space="preserve">, followed by dimictic and polymictic lakes, and then by meromictic and polymictic lakes. This suggests that there is a gradient of </w:t>
@@ -3189,7 +3242,15 @@
       </w:r>
       <w:proofErr w:type="spellEnd"/>
       <w:r>
-        <w:t>, a putative methylotroph, wa</w:t>
+        <w:t xml:space="preserve">, a putative </w:t>
+      </w:r>
+      <w:proofErr w:type="spellStart"/>
+      <w:r>
+        <w:t>methylotroph</w:t>
+      </w:r>
+      <w:proofErr w:type="spellEnd"/>
+      <w:r>
+        <w:t>, wa</w:t>
       </w:r>
       <w:r>
         <w:t xml:space="preserve">s </w:t>
@@ -3416,8 +3477,9 @@
         <w:spacing w:line="240" w:lineRule="auto"/>
         <w:jc w:val="both"/>
       </w:pPr>
-      <w:commentRangeStart w:id="12"/>
-      <w:commentRangeStart w:id="13"/>
+      <w:commentRangeStart w:id="17"/>
+      <w:commentRangeStart w:id="18"/>
+      <w:commentRangeStart w:id="19"/>
       <w:r>
         <w:rPr>
           <w:noProof/>
@@ -3480,19 +3542,26 @@
           </wp:anchor>
         </w:drawing>
       </w:r>
-      <w:commentRangeEnd w:id="12"/>
+      <w:commentRangeEnd w:id="17"/>
       <w:r>
         <w:rPr>
           <w:rStyle w:val="CommentReference"/>
         </w:rPr>
-        <w:commentReference w:id="12"/>
-      </w:r>
-      <w:commentRangeEnd w:id="13"/>
+        <w:commentReference w:id="17"/>
+      </w:r>
+      <w:commentRangeEnd w:id="18"/>
       <w:r>
         <w:rPr>
           <w:rStyle w:val="CommentReference"/>
         </w:rPr>
-        <w:commentReference w:id="13"/>
+        <w:commentReference w:id="18"/>
+      </w:r>
+      <w:commentRangeEnd w:id="19"/>
+      <w:r>
+        <w:rPr>
+          <w:rStyle w:val="CommentReference"/>
+        </w:rPr>
+        <w:commentReference w:id="19"/>
       </w:r>
       <w:r>
         <w:rPr>
@@ -3926,7 +3995,10 @@
         <w:fldChar w:fldCharType="end"/>
       </w:r>
       <w:r>
-        <w:t xml:space="preserve">. Comparing richness between lakes of different mixing regimes did not support the intermediate disturbance hypothesis, our initial inspiration for the collection of this dataset; rather, the least </w:t>
+        <w:t xml:space="preserve">. </w:t>
+      </w:r>
+      <w:r>
+        <w:t xml:space="preserve">Comparing richness between lakes of different mixing regimes did not support the intermediate disturbance hypothesis, our initial inspiration for the collection of this dataset; rather, the least </w:t>
       </w:r>
       <w:r>
         <w:t xml:space="preserve">frequently mixing </w:t>
@@ -4560,7 +4632,23 @@
           <w:rFonts w:cs="Times New Roman"/>
           <w:szCs w:val="24"/>
         </w:rPr>
-        <w:t xml:space="preserve"> reducers not present in polymictic </w:t>
+        <w:t xml:space="preserve"> reducers not present in </w:t>
+      </w:r>
+      <w:proofErr w:type="spellStart"/>
+      <w:r>
+        <w:rPr>
+          <w:rFonts w:cs="Times New Roman"/>
+          <w:szCs w:val="24"/>
+        </w:rPr>
+        <w:t>polymictic</w:t>
+      </w:r>
+      <w:proofErr w:type="spellEnd"/>
+      <w:r>
+        <w:rPr>
+          <w:rFonts w:cs="Times New Roman"/>
+          <w:szCs w:val="24"/>
+        </w:rPr>
+        <w:t xml:space="preserve"> </w:t>
       </w:r>
       <w:proofErr w:type="spellStart"/>
       <w:r>
@@ -8524,8 +8612,8 @@
                 <w:szCs w:val="20"/>
               </w:rPr>
             </w:pPr>
-            <w:commentRangeStart w:id="14"/>
-            <w:commentRangeStart w:id="15"/>
+            <w:commentRangeStart w:id="20"/>
+            <w:commentRangeStart w:id="21"/>
             <w:r>
               <w:rPr>
                 <w:rFonts w:ascii="Bell MT" w:eastAsia="Times New Roman" w:hAnsi="Bell MT" w:cs="Nirmala UI Semilight"/>
@@ -8534,23 +8622,23 @@
               </w:rPr>
               <w:t>Dissolved inorganic carbon (ppm</w:t>
             </w:r>
-            <w:commentRangeEnd w:id="14"/>
+            <w:commentRangeEnd w:id="20"/>
             <w:r>
               <w:rPr>
                 <w:rStyle w:val="CommentReference"/>
                 <w:b w:val="0"/>
                 <w:bCs w:val="0"/>
               </w:rPr>
-              <w:commentReference w:id="14"/>
+              <w:commentReference w:id="20"/>
             </w:r>
-            <w:commentRangeEnd w:id="15"/>
+            <w:commentRangeEnd w:id="21"/>
             <w:r>
               <w:rPr>
                 <w:rStyle w:val="CommentReference"/>
                 <w:b w:val="0"/>
                 <w:bCs w:val="0"/>
               </w:rPr>
-              <w:commentReference w:id="15"/>
+              <w:commentReference w:id="21"/>
             </w:r>
             <w:r>
               <w:rPr>
@@ -10434,8 +10522,8 @@
       <w:r>
         <w:t xml:space="preserve"> according </w:t>
       </w:r>
-      <w:commentRangeStart w:id="17"/>
-      <w:commentRangeStart w:id="18"/>
+      <w:commentRangeStart w:id="22"/>
+      <w:commentRangeStart w:id="23"/>
       <w:r>
         <w:t>to their standard protocols</w:t>
       </w:r>
@@ -10471,7 +10559,7 @@
         </w:rPr>
         <w:t xml:space="preserve"> </w:t>
       </w:r>
-      <w:commentRangeEnd w:id="17"/>
+      <w:commentRangeEnd w:id="22"/>
       <w:r>
         <w:rPr>
           <w:rStyle w:val="CommentReference"/>
@@ -10479,9 +10567,9 @@
           <w:sz w:val="24"/>
           <w:szCs w:val="24"/>
         </w:rPr>
-        <w:commentReference w:id="17"/>
-      </w:r>
-      <w:commentRangeEnd w:id="18"/>
+        <w:commentReference w:id="22"/>
+      </w:r>
+      <w:commentRangeEnd w:id="23"/>
       <w:r>
         <w:rPr>
           <w:rStyle w:val="CommentReference"/>
@@ -10489,7 +10577,7 @@
           <w:sz w:val="24"/>
           <w:szCs w:val="24"/>
         </w:rPr>
-        <w:commentReference w:id="18"/>
+        <w:commentReference w:id="23"/>
       </w:r>
       <w:r>
         <w:fldChar w:fldCharType="begin" w:fldLock="1"/>
@@ -10565,16 +10653,16 @@
       <w:r>
         <w:t xml:space="preserve">, </w:t>
       </w:r>
-      <w:commentRangeStart w:id="19"/>
+      <w:commentRangeStart w:id="24"/>
       <w:r>
         <w:t>manuscript in preparation</w:t>
       </w:r>
-      <w:commentRangeEnd w:id="19"/>
+      <w:commentRangeEnd w:id="24"/>
       <w:r>
         <w:rPr>
           <w:rStyle w:val="CommentReference"/>
         </w:rPr>
-        <w:commentReference w:id="19"/>
+        <w:commentReference w:id="24"/>
       </w:r>
       <w:r>
         <w:t>)</w:t>
@@ -18849,7 +18937,35 @@
         <w:rPr>
           <w:rFonts w:cs="Times New Roman"/>
         </w:rPr>
-        <w:t xml:space="preserve">When OTUs are grouped by phylum and read abundances summed over the entire dataset, Proteobacteria, Actinobacteria, and </w:t>
+        <w:t xml:space="preserve">When OTUs are grouped by phylum and read abundances summed over the entire dataset, </w:t>
+      </w:r>
+      <w:proofErr w:type="spellStart"/>
+      <w:r>
+        <w:rPr>
+          <w:rFonts w:cs="Times New Roman"/>
+        </w:rPr>
+        <w:t>Proteobacteria</w:t>
+      </w:r>
+      <w:proofErr w:type="spellEnd"/>
+      <w:r>
+        <w:rPr>
+          <w:rFonts w:cs="Times New Roman"/>
+        </w:rPr>
+        <w:t xml:space="preserve">, </w:t>
+      </w:r>
+      <w:proofErr w:type="spellStart"/>
+      <w:r>
+        <w:rPr>
+          <w:rFonts w:cs="Times New Roman"/>
+        </w:rPr>
+        <w:t>Actinobacteria</w:t>
+      </w:r>
+      <w:proofErr w:type="spellEnd"/>
+      <w:r>
+        <w:rPr>
+          <w:rFonts w:cs="Times New Roman"/>
+        </w:rPr>
+        <w:t xml:space="preserve">, and </w:t>
       </w:r>
       <w:proofErr w:type="spellStart"/>
       <w:r>
@@ -20214,7 +20330,21 @@
         <w:rPr>
           <w:rFonts w:cs="Times New Roman"/>
         </w:rPr>
-        <w:t xml:space="preserve"> distance and principle coordinates analysis. Samples cluster by lake, layer, and mixing regime. Polymictic </w:t>
+        <w:t xml:space="preserve"> distance and principle coordinates analysis. Samples cluster by lake, layer, and mixing regime. </w:t>
+      </w:r>
+      <w:proofErr w:type="spellStart"/>
+      <w:r>
+        <w:rPr>
+          <w:rFonts w:cs="Times New Roman"/>
+        </w:rPr>
+        <w:t>Polymictic</w:t>
+      </w:r>
+      <w:proofErr w:type="spellEnd"/>
+      <w:r>
+        <w:rPr>
+          <w:rFonts w:cs="Times New Roman"/>
+        </w:rPr>
+        <w:t xml:space="preserve"> </w:t>
       </w:r>
       <w:proofErr w:type="spellStart"/>
       <w:r>
@@ -23057,8 +23187,8 @@
 </file>
 
 <file path=word/comments.xml><?xml version="1.0" encoding="utf-8"?>
-<w:comments xmlns:wpc="http://schemas.microsoft.com/office/word/2010/wordprocessingCanvas" xmlns:cx="http://schemas.microsoft.com/office/drawing/2014/chartex" xmlns:cx1="http://schemas.microsoft.com/office/drawing/2015/9/8/chartex" xmlns:cx2="http://schemas.microsoft.com/office/drawing/2015/10/21/chartex" xmlns:cx3="http://schemas.microsoft.com/office/drawing/2016/5/9/chartex" xmlns:cx4="http://schemas.microsoft.com/office/drawing/2016/5/10/chartex" xmlns:cx5="http://schemas.microsoft.com/office/drawing/2016/5/11/chartex" xmlns:mc="http://schemas.openxmlformats.org/markup-compatibility/2006" xmlns:o="urn:schemas-microsoft-com:office:office" xmlns:r="http://schemas.openxmlformats.org/officeDocument/2006/relationships" xmlns:m="http://schemas.openxmlformats.org/officeDocument/2006/math" xmlns:v="urn:schemas-microsoft-com:vml" xmlns:wp14="http://schemas.microsoft.com/office/word/2010/wordprocessingDrawing" xmlns:wp="http://schemas.openxmlformats.org/drawingml/2006/wordprocessingDrawing" xmlns:w10="urn:schemas-microsoft-com:office:word" xmlns:w="http://schemas.openxmlformats.org/wordprocessingml/2006/main" xmlns:w14="http://schemas.microsoft.com/office/word/2010/wordml" xmlns:w15="http://schemas.microsoft.com/office/word/2012/wordml" xmlns:w16se="http://schemas.microsoft.com/office/word/2015/wordml/symex" xmlns:wpg="http://schemas.microsoft.com/office/word/2010/wordprocessingGroup" xmlns:wpi="http://schemas.microsoft.com/office/word/2010/wordprocessingInk" xmlns:wne="http://schemas.microsoft.com/office/word/2006/wordml" xmlns:wps="http://schemas.microsoft.com/office/word/2010/wordprocessingShape" mc:Ignorable="w14 w15 w16se wp14">
-  <w:comment w:id="0" w:author="Ashley Shade" w:date="2017-03-01T12:41:00Z" w:initials="AS">
+<w:comments xmlns:wpc="http://schemas.microsoft.com/office/word/2010/wordprocessingCanvas" xmlns:mc="http://schemas.openxmlformats.org/markup-compatibility/2006" xmlns:o="urn:schemas-microsoft-com:office:office" xmlns:r="http://schemas.openxmlformats.org/officeDocument/2006/relationships" xmlns:m="http://schemas.openxmlformats.org/officeDocument/2006/math" xmlns:v="urn:schemas-microsoft-com:vml" xmlns:wp14="http://schemas.microsoft.com/office/word/2010/wordprocessingDrawing" xmlns:wp="http://schemas.openxmlformats.org/drawingml/2006/wordprocessingDrawing" xmlns:w10="urn:schemas-microsoft-com:office:word" xmlns:w="http://schemas.openxmlformats.org/wordprocessingml/2006/main" xmlns:w14="http://schemas.microsoft.com/office/word/2010/wordml" xmlns:w15="http://schemas.microsoft.com/office/word/2012/wordml" xmlns:wpg="http://schemas.microsoft.com/office/word/2010/wordprocessingGroup" xmlns:wpi="http://schemas.microsoft.com/office/word/2010/wordprocessingInk" xmlns:wne="http://schemas.microsoft.com/office/word/2006/wordml" xmlns:wps="http://schemas.microsoft.com/office/word/2010/wordprocessingShape" mc:Ignorable="w14 w15 wp14">
+  <w:comment w:id="1" w:author="Ashley Shade" w:date="2017-03-01T12:41:00Z" w:initials="AS">
     <w:p>
       <w:pPr>
         <w:pStyle w:val="CommentText"/>
@@ -23093,7 +23223,7 @@
       </w:r>
     </w:p>
   </w:comment>
-  <w:comment w:id="1" w:author="Alex" w:date="2017-03-02T15:19:00Z" w:initials="A">
+  <w:comment w:id="2" w:author="Alex" w:date="2017-03-02T15:19:00Z" w:initials="A">
     <w:p>
       <w:pPr>
         <w:pStyle w:val="CommentText"/>
@@ -23109,7 +23239,7 @@
       </w:r>
     </w:p>
   </w:comment>
-  <w:comment w:id="2" w:author="Ashley Shade" w:date="2017-03-01T12:44:00Z" w:initials="AS">
+  <w:comment w:id="3" w:author="Alexandra Linz" w:date="2017-03-07T15:49:00Z" w:initials="AL">
     <w:p>
       <w:pPr>
         <w:pStyle w:val="CommentText"/>
@@ -23121,11 +23251,51 @@
         <w:annotationRef/>
       </w:r>
       <w:r>
+        <w:t xml:space="preserve">Move to discussion only, discuss that this hypothesis has fallen out of favor and cite the paper above. Before “as many </w:t>
+      </w:r>
+      <w:proofErr w:type="spellStart"/>
+      <w:r>
+        <w:t>varibales</w:t>
+      </w:r>
+      <w:proofErr w:type="spellEnd"/>
+      <w:r>
+        <w:t xml:space="preserve"> </w:t>
+      </w:r>
+      <w:proofErr w:type="spellStart"/>
+      <w:r>
+        <w:t>covary</w:t>
+      </w:r>
+      <w:proofErr w:type="spellEnd"/>
+      <w:r>
+        <w:t xml:space="preserve">” after this sentence mention increased habitat </w:t>
+      </w:r>
+      <w:proofErr w:type="spellStart"/>
+      <w:r>
+        <w:t>heteroheneity</w:t>
+      </w:r>
+      <w:proofErr w:type="spellEnd"/>
+      <w:r>
+        <w:t>.</w:t>
+      </w:r>
+    </w:p>
+  </w:comment>
+  <w:comment w:id="4" w:author="Ashley Shade" w:date="2017-03-01T12:44:00Z" w:initials="AS">
+    <w:p>
+      <w:pPr>
+        <w:pStyle w:val="CommentText"/>
+      </w:pPr>
+      <w:r>
+        <w:rPr>
+          <w:rStyle w:val="CommentReference"/>
+        </w:rPr>
+        <w:annotationRef/>
+      </w:r>
+      <w:r>
         <w:t>Let’s make the y-axes ranges identical so that direct comparisons between panels can be made</w:t>
       </w:r>
     </w:p>
   </w:comment>
-  <w:comment w:id="3" w:author="Alex" w:date="2017-03-02T15:52:00Z" w:initials="A">
+  <w:comment w:id="5" w:author="Alex" w:date="2017-03-02T15:52:00Z" w:initials="A">
     <w:p>
       <w:pPr>
         <w:pStyle w:val="CommentText"/>
@@ -23141,7 +23311,7 @@
       </w:r>
     </w:p>
   </w:comment>
-  <w:comment w:id="4" w:author="Ashley Shade" w:date="2017-03-01T12:46:00Z" w:initials="AS">
+  <w:comment w:id="6" w:author="Ashley Shade" w:date="2017-03-01T12:46:00Z" w:initials="AS">
     <w:p>
       <w:pPr>
         <w:pStyle w:val="CommentText"/>
@@ -23173,7 +23343,7 @@
       </w:r>
     </w:p>
   </w:comment>
-  <w:comment w:id="5" w:author="Alex" w:date="2017-03-02T15:21:00Z" w:initials="A">
+  <w:comment w:id="7" w:author="Alex" w:date="2017-03-02T15:21:00Z" w:initials="A">
     <w:p>
       <w:pPr>
         <w:pStyle w:val="CommentText"/>
@@ -23189,7 +23359,7 @@
       </w:r>
     </w:p>
   </w:comment>
-  <w:comment w:id="6" w:author="Ashley Shade" w:date="2017-03-01T12:48:00Z" w:initials="AS">
+  <w:comment w:id="8" w:author="Ashley Shade" w:date="2017-03-01T12:48:00Z" w:initials="AS">
     <w:p>
       <w:pPr>
         <w:pStyle w:val="CommentText"/>
@@ -23205,7 +23375,7 @@
       </w:r>
     </w:p>
   </w:comment>
-  <w:comment w:id="7" w:author="Alex" w:date="2017-03-02T15:23:00Z" w:initials="A">
+  <w:comment w:id="9" w:author="Alex" w:date="2017-03-02T15:23:00Z" w:initials="A">
     <w:p>
       <w:pPr>
         <w:pStyle w:val="CommentText"/>
@@ -23221,7 +23391,7 @@
       </w:r>
     </w:p>
   </w:comment>
-  <w:comment w:id="8" w:author="Ashley Shade" w:date="2017-03-01T12:52:00Z" w:initials="AS">
+  <w:comment w:id="10" w:author="Alexandra Linz" w:date="2017-03-07T15:52:00Z" w:initials="AL">
     <w:p>
       <w:pPr>
         <w:pStyle w:val="CommentText"/>
@@ -23232,12 +23402,33 @@
         </w:rPr>
         <w:annotationRef/>
       </w:r>
+      <w:proofErr w:type="spellStart"/>
+      <w:r>
+        <w:t>Delte</w:t>
+      </w:r>
+      <w:proofErr w:type="spellEnd"/>
+      <w:r>
+        <w:t xml:space="preserve"> this sentence</w:t>
+      </w:r>
+    </w:p>
+  </w:comment>
+  <w:comment w:id="11" w:author="Ashley Shade" w:date="2017-03-01T12:52:00Z" w:initials="AS">
+    <w:p>
+      <w:pPr>
+        <w:pStyle w:val="CommentText"/>
+      </w:pPr>
+      <w:r>
+        <w:rPr>
+          <w:rStyle w:val="CommentReference"/>
+        </w:rPr>
+        <w:annotationRef/>
+      </w:r>
       <w:r>
         <w:t>Why are these three lakes singled out for A-C?</w:t>
       </w:r>
     </w:p>
   </w:comment>
-  <w:comment w:id="9" w:author="Alex" w:date="2017-03-02T15:24:00Z" w:initials="A">
+  <w:comment w:id="12" w:author="Alex" w:date="2017-03-02T15:24:00Z" w:initials="A">
     <w:p>
       <w:pPr>
         <w:pStyle w:val="CommentText"/>
@@ -23253,7 +23444,7 @@
       </w:r>
     </w:p>
   </w:comment>
-  <w:comment w:id="10" w:author="Ashley Shade" w:date="2017-03-01T12:54:00Z" w:initials="AS">
+  <w:comment w:id="13" w:author="Alexandra Linz" w:date="2017-03-07T15:52:00Z" w:initials="AL">
     <w:p>
       <w:pPr>
         <w:pStyle w:val="CommentText"/>
@@ -23265,11 +23456,52 @@
         <w:annotationRef/>
       </w:r>
       <w:r>
+        <w:t>“</w:t>
+      </w:r>
+      <w:proofErr w:type="gramStart"/>
+      <w:r>
+        <w:t>in</w:t>
+      </w:r>
+      <w:proofErr w:type="gramEnd"/>
+      <w:r>
+        <w:t xml:space="preserve"> the lake </w:t>
+      </w:r>
+      <w:proofErr w:type="spellStart"/>
+      <w:r>
+        <w:t>hypoliminia</w:t>
+      </w:r>
+      <w:proofErr w:type="spellEnd"/>
+      <w:r>
+        <w:t xml:space="preserve"> with the longest time series” 2 sentences, 2</w:t>
+      </w:r>
+      <w:r>
+        <w:rPr>
+          <w:vertAlign w:val="superscript"/>
+        </w:rPr>
+        <w:t>nd</w:t>
+      </w:r>
+      <w:r>
+        <w:t xml:space="preserve"> is “similar analysis for all lakes in s4”</w:t>
+      </w:r>
+    </w:p>
+  </w:comment>
+  <w:comment w:id="14" w:author="Ashley Shade" w:date="2017-03-01T12:54:00Z" w:initials="AS">
+    <w:p>
+      <w:pPr>
+        <w:pStyle w:val="CommentText"/>
+      </w:pPr>
+      <w:r>
+        <w:rPr>
+          <w:rStyle w:val="CommentReference"/>
+        </w:rPr>
+        <w:annotationRef/>
+      </w:r>
+      <w:r>
         <w:t>?  you mean whether the epi or hypo was considered?  This is because of the distinct thermocline</w:t>
       </w:r>
     </w:p>
   </w:comment>
-  <w:comment w:id="11" w:author="Alex" w:date="2017-03-02T15:25:00Z" w:initials="A">
+  <w:comment w:id="15" w:author="Alex" w:date="2017-03-02T15:25:00Z" w:initials="A">
     <w:p>
       <w:pPr>
         <w:pStyle w:val="CommentText"/>
@@ -23285,7 +23517,7 @@
       </w:r>
     </w:p>
   </w:comment>
-  <w:comment w:id="12" w:author="Ashley Shade" w:date="2017-03-01T13:06:00Z" w:initials="AS">
+  <w:comment w:id="16" w:author="Alexandra Linz" w:date="2017-03-07T15:54:00Z" w:initials="AL">
     <w:p>
       <w:pPr>
         <w:pStyle w:val="CommentText"/>
@@ -23296,12 +23528,41 @@
         </w:rPr>
         <w:annotationRef/>
       </w:r>
+      <w:proofErr w:type="spellStart"/>
+      <w:r>
+        <w:t>Hilite</w:t>
+      </w:r>
+      <w:proofErr w:type="spellEnd"/>
+      <w:r>
+        <w:t xml:space="preserve"> next version for </w:t>
+      </w:r>
+      <w:proofErr w:type="spellStart"/>
+      <w:r>
+        <w:t>trina</w:t>
+      </w:r>
+      <w:proofErr w:type="spellEnd"/>
+      <w:r>
+        <w:t xml:space="preserve"> so I know that’s changed</w:t>
+      </w:r>
+    </w:p>
+  </w:comment>
+  <w:comment w:id="17" w:author="Ashley Shade" w:date="2017-03-01T13:06:00Z" w:initials="AS">
+    <w:p>
+      <w:pPr>
+        <w:pStyle w:val="CommentText"/>
+      </w:pPr>
+      <w:r>
+        <w:rPr>
+          <w:rStyle w:val="CommentReference"/>
+        </w:rPr>
+        <w:annotationRef/>
+      </w:r>
       <w:r>
         <w:t>I thought we had several time points when the polymictic lakes were mixing.  I remember sampling CB, FB, WSB when they were mixing.  Were they accidentally omitted from the samples shipped for sequencing?  Either way, this analysis is probably the weakest of the paper because of the paucity of events.  You can try to keep it in, but a reviewer may not be convinced it is worth mentioning.</w:t>
       </w:r>
     </w:p>
   </w:comment>
-  <w:comment w:id="13" w:author="Alex" w:date="2017-03-02T15:26:00Z" w:initials="A">
+  <w:comment w:id="18" w:author="Alex" w:date="2017-03-02T15:26:00Z" w:initials="A">
     <w:p>
       <w:pPr>
         <w:pStyle w:val="CommentText"/>
@@ -23330,7 +23591,7 @@
       </w:r>
     </w:p>
   </w:comment>
-  <w:comment w:id="14" w:author="Ashley Shade" w:date="2017-03-01T12:59:00Z" w:initials="AS">
+  <w:comment w:id="19" w:author="Alexandra Linz" w:date="2017-03-07T15:57:00Z" w:initials="AL">
     <w:p>
       <w:pPr>
         <w:pStyle w:val="CommentText"/>
@@ -23342,6 +23603,35 @@
         <w:annotationRef/>
       </w:r>
       <w:r>
+        <w:t>Swap it out! Lift text from last draft.</w:t>
+      </w:r>
+    </w:p>
+    <w:p>
+      <w:pPr>
+        <w:pStyle w:val="CommentText"/>
+      </w:pPr>
+    </w:p>
+    <w:p>
+      <w:pPr>
+        <w:pStyle w:val="CommentText"/>
+      </w:pPr>
+      <w:r>
+        <w:t>For this richness figure, mention earlier with lake richness, move supplemental</w:t>
+      </w:r>
+    </w:p>
+  </w:comment>
+  <w:comment w:id="20" w:author="Ashley Shade" w:date="2017-03-01T12:59:00Z" w:initials="AS">
+    <w:p>
+      <w:pPr>
+        <w:pStyle w:val="CommentText"/>
+      </w:pPr>
+      <w:r>
+        <w:rPr>
+          <w:rStyle w:val="CommentReference"/>
+        </w:rPr>
+        <w:annotationRef/>
+      </w:r>
+      <w:r>
         <w:t xml:space="preserve">Pretty sure I collected and processed a few samples for these data for all lakes in 2007. They were in an Access database that Noah </w:t>
       </w:r>
       <w:proofErr w:type="spellStart"/>
@@ -23354,7 +23644,7 @@
       </w:r>
     </w:p>
   </w:comment>
-  <w:comment w:id="15" w:author="Alex" w:date="2017-03-02T15:30:00Z" w:initials="A">
+  <w:comment w:id="21" w:author="Alex" w:date="2017-03-02T15:30:00Z" w:initials="A">
     <w:p>
       <w:pPr>
         <w:pStyle w:val="CommentText"/>
@@ -23366,22 +23656,14 @@
         <w:annotationRef/>
       </w:r>
       <w:r>
-        <w:t xml:space="preserve">That computer is no longer around, and I downloaded all the MO data I could find from the Trout Lake server and it’s not in there. </w:t>
-      </w:r>
-      <w:r>
-        <w:t xml:space="preserve">I’ve found </w:t>
-      </w:r>
-      <w:r>
-        <w:t>5</w:t>
-      </w:r>
-      <w:bookmarkStart w:id="16" w:name="_GoBack"/>
-      <w:bookmarkEnd w:id="16"/>
-      <w:r>
-        <w:t xml:space="preserve"> of Ashley’s lab notebooks covering 2007 and there is no DIC/DOC data there. </w:t>
+        <w:t>We found DIC and DOC but we have an email from you that says in 2007 there is no N or P data because LTER unlinked the barcodes from the sample names.</w:t>
+      </w:r>
+      <w:r>
+        <w:t xml:space="preserve"> </w:t>
       </w:r>
     </w:p>
   </w:comment>
-  <w:comment w:id="17" w:author="Ashley Shade" w:date="2017-03-01T13:02:00Z" w:initials="AS">
+  <w:comment w:id="22" w:author="Ashley Shade" w:date="2017-03-01T13:02:00Z" w:initials="AS">
     <w:p>
       <w:pPr>
         <w:pStyle w:val="CommentText"/>
@@ -23397,7 +23679,7 @@
       </w:r>
     </w:p>
   </w:comment>
-  <w:comment w:id="18" w:author="Alex" w:date="2017-03-02T16:06:00Z" w:initials="A">
+  <w:comment w:id="23" w:author="Alex" w:date="2017-03-02T16:06:00Z" w:initials="A">
     <w:p>
       <w:pPr>
         <w:pStyle w:val="CommentText"/>
@@ -23413,7 +23695,7 @@
       </w:r>
     </w:p>
   </w:comment>
-  <w:comment w:id="19" w:author="Ashley Shade" w:date="2017-03-01T13:03:00Z" w:initials="AS">
+  <w:comment w:id="24" w:author="Ashley Shade" w:date="2017-03-01T13:03:00Z" w:initials="AS">
     <w:p>
       <w:pPr>
         <w:pStyle w:val="CommentText"/>
@@ -23433,21 +23715,26 @@
 </file>
 
 <file path=word/commentsExtended.xml><?xml version="1.0" encoding="utf-8"?>
-<w15:commentsEx xmlns:wpc="http://schemas.microsoft.com/office/word/2010/wordprocessingCanvas" xmlns:cx="http://schemas.microsoft.com/office/drawing/2014/chartex" xmlns:cx1="http://schemas.microsoft.com/office/drawing/2015/9/8/chartex" xmlns:cx2="http://schemas.microsoft.com/office/drawing/2015/10/21/chartex" xmlns:cx3="http://schemas.microsoft.com/office/drawing/2016/5/9/chartex" xmlns:cx4="http://schemas.microsoft.com/office/drawing/2016/5/10/chartex" xmlns:cx5="http://schemas.microsoft.com/office/drawing/2016/5/11/chartex" xmlns:mc="http://schemas.openxmlformats.org/markup-compatibility/2006" xmlns:o="urn:schemas-microsoft-com:office:office" xmlns:r="http://schemas.openxmlformats.org/officeDocument/2006/relationships" xmlns:m="http://schemas.openxmlformats.org/officeDocument/2006/math" xmlns:v="urn:schemas-microsoft-com:vml" xmlns:wp14="http://schemas.microsoft.com/office/word/2010/wordprocessingDrawing" xmlns:wp="http://schemas.openxmlformats.org/drawingml/2006/wordprocessingDrawing" xmlns:w10="urn:schemas-microsoft-com:office:word" xmlns:w="http://schemas.openxmlformats.org/wordprocessingml/2006/main" xmlns:w14="http://schemas.microsoft.com/office/word/2010/wordml" xmlns:w15="http://schemas.microsoft.com/office/word/2012/wordml" xmlns:w16se="http://schemas.microsoft.com/office/word/2015/wordml/symex" xmlns:wpg="http://schemas.microsoft.com/office/word/2010/wordprocessingGroup" xmlns:wpi="http://schemas.microsoft.com/office/word/2010/wordprocessingInk" xmlns:wne="http://schemas.microsoft.com/office/word/2006/wordml" xmlns:wps="http://schemas.microsoft.com/office/word/2010/wordprocessingShape" mc:Ignorable="w14 w15 w16se wp14">
+<w15:commentsEx xmlns:wpc="http://schemas.microsoft.com/office/word/2010/wordprocessingCanvas" xmlns:mc="http://schemas.openxmlformats.org/markup-compatibility/2006" xmlns:o="urn:schemas-microsoft-com:office:office" xmlns:r="http://schemas.openxmlformats.org/officeDocument/2006/relationships" xmlns:m="http://schemas.openxmlformats.org/officeDocument/2006/math" xmlns:v="urn:schemas-microsoft-com:vml" xmlns:wp14="http://schemas.microsoft.com/office/word/2010/wordprocessingDrawing" xmlns:wp="http://schemas.openxmlformats.org/drawingml/2006/wordprocessingDrawing" xmlns:w10="urn:schemas-microsoft-com:office:word" xmlns:w="http://schemas.openxmlformats.org/wordprocessingml/2006/main" xmlns:w14="http://schemas.microsoft.com/office/word/2010/wordml" xmlns:w15="http://schemas.microsoft.com/office/word/2012/wordml" xmlns:wpg="http://schemas.microsoft.com/office/word/2010/wordprocessingGroup" xmlns:wpi="http://schemas.microsoft.com/office/word/2010/wordprocessingInk" xmlns:wne="http://schemas.microsoft.com/office/word/2006/wordml" xmlns:wps="http://schemas.microsoft.com/office/word/2010/wordprocessingShape" mc:Ignorable="w14 w15 wp14">
   <w15:commentEx w15:paraId="50512B18" w15:done="0"/>
   <w15:commentEx w15:paraId="3F01645D" w15:paraIdParent="50512B18" w15:done="0"/>
+  <w15:commentEx w15:paraId="117AA193" w15:paraIdParent="50512B18" w15:done="0"/>
   <w15:commentEx w15:paraId="6D73B222" w15:done="0"/>
   <w15:commentEx w15:paraId="4EDB1AE5" w15:paraIdParent="6D73B222" w15:done="0"/>
   <w15:commentEx w15:paraId="4C311198" w15:done="0"/>
   <w15:commentEx w15:paraId="65E319BC" w15:paraIdParent="4C311198" w15:done="0"/>
   <w15:commentEx w15:paraId="2E960F34" w15:done="0"/>
   <w15:commentEx w15:paraId="4FFBD2D0" w15:paraIdParent="2E960F34" w15:done="0"/>
+  <w15:commentEx w15:paraId="0079F155" w15:paraIdParent="2E960F34" w15:done="0"/>
   <w15:commentEx w15:paraId="17DFBCE0" w15:done="0"/>
   <w15:commentEx w15:paraId="6F0C8CED" w15:paraIdParent="17DFBCE0" w15:done="0"/>
+  <w15:commentEx w15:paraId="4A73CD60" w15:paraIdParent="17DFBCE0" w15:done="0"/>
   <w15:commentEx w15:paraId="6B4C041E" w15:done="0"/>
   <w15:commentEx w15:paraId="15E49140" w15:paraIdParent="6B4C041E" w15:done="0"/>
+  <w15:commentEx w15:paraId="73802AE1" w15:paraIdParent="6B4C041E" w15:done="0"/>
   <w15:commentEx w15:paraId="5796C84B" w15:done="0"/>
   <w15:commentEx w15:paraId="4105ABF3" w15:paraIdParent="5796C84B" w15:done="0"/>
+  <w15:commentEx w15:paraId="33690C2E" w15:paraIdParent="5796C84B" w15:done="0"/>
   <w15:commentEx w15:paraId="1FBA554C" w15:done="0"/>
   <w15:commentEx w15:paraId="2AE97FB8" w15:paraIdParent="1FBA554C" w15:done="0"/>
   <w15:commentEx w15:paraId="1670BAC4" w15:done="0"/>
@@ -23457,7 +23744,7 @@
 </file>
 
 <file path=word/numbering.xml><?xml version="1.0" encoding="utf-8"?>
-<w:numbering xmlns:wpc="http://schemas.microsoft.com/office/word/2010/wordprocessingCanvas" xmlns:cx="http://schemas.microsoft.com/office/drawing/2014/chartex" xmlns:cx1="http://schemas.microsoft.com/office/drawing/2015/9/8/chartex" xmlns:cx2="http://schemas.microsoft.com/office/drawing/2015/10/21/chartex" xmlns:cx3="http://schemas.microsoft.com/office/drawing/2016/5/9/chartex" xmlns:cx4="http://schemas.microsoft.com/office/drawing/2016/5/10/chartex" xmlns:cx5="http://schemas.microsoft.com/office/drawing/2016/5/11/chartex" xmlns:mc="http://schemas.openxmlformats.org/markup-compatibility/2006" xmlns:o="urn:schemas-microsoft-com:office:office" xmlns:r="http://schemas.openxmlformats.org/officeDocument/2006/relationships" xmlns:m="http://schemas.openxmlformats.org/officeDocument/2006/math" xmlns:v="urn:schemas-microsoft-com:vml" xmlns:wp14="http://schemas.microsoft.com/office/word/2010/wordprocessingDrawing" xmlns:wp="http://schemas.openxmlformats.org/drawingml/2006/wordprocessingDrawing" xmlns:w10="urn:schemas-microsoft-com:office:word" xmlns:w="http://schemas.openxmlformats.org/wordprocessingml/2006/main" xmlns:w14="http://schemas.microsoft.com/office/word/2010/wordml" xmlns:w15="http://schemas.microsoft.com/office/word/2012/wordml" xmlns:w16se="http://schemas.microsoft.com/office/word/2015/wordml/symex" xmlns:wpg="http://schemas.microsoft.com/office/word/2010/wordprocessingGroup" xmlns:wpi="http://schemas.microsoft.com/office/word/2010/wordprocessingInk" xmlns:wne="http://schemas.microsoft.com/office/word/2006/wordml" xmlns:wps="http://schemas.microsoft.com/office/word/2010/wordprocessingShape" mc:Ignorable="w14 w15 w16se wp14">
+<w:numbering xmlns:wpc="http://schemas.microsoft.com/office/word/2010/wordprocessingCanvas" xmlns:mc="http://schemas.openxmlformats.org/markup-compatibility/2006" xmlns:o="urn:schemas-microsoft-com:office:office" xmlns:r="http://schemas.openxmlformats.org/officeDocument/2006/relationships" xmlns:m="http://schemas.openxmlformats.org/officeDocument/2006/math" xmlns:v="urn:schemas-microsoft-com:vml" xmlns:wp14="http://schemas.microsoft.com/office/word/2010/wordprocessingDrawing" xmlns:wp="http://schemas.openxmlformats.org/drawingml/2006/wordprocessingDrawing" xmlns:w10="urn:schemas-microsoft-com:office:word" xmlns:w="http://schemas.openxmlformats.org/wordprocessingml/2006/main" xmlns:w14="http://schemas.microsoft.com/office/word/2010/wordml" xmlns:w15="http://schemas.microsoft.com/office/word/2012/wordml" xmlns:wpg="http://schemas.microsoft.com/office/word/2010/wordprocessingGroup" xmlns:wpi="http://schemas.microsoft.com/office/word/2010/wordprocessingInk" xmlns:wne="http://schemas.microsoft.com/office/word/2006/wordml" xmlns:wps="http://schemas.microsoft.com/office/word/2010/wordprocessingShape" mc:Ignorable="w14 w15 wp14">
   <w:abstractNum w:abstractNumId="0" w15:restartNumberingAfterBreak="0">
     <w:nsid w:val="16B258D8"/>
     <w:multiLevelType w:val="hybridMultilevel"/>
@@ -23669,18 +23956,21 @@
 </file>
 
 <file path=word/people.xml><?xml version="1.0" encoding="utf-8"?>
-<w15:people xmlns:wpc="http://schemas.microsoft.com/office/word/2010/wordprocessingCanvas" xmlns:cx="http://schemas.microsoft.com/office/drawing/2014/chartex" xmlns:cx1="http://schemas.microsoft.com/office/drawing/2015/9/8/chartex" xmlns:cx2="http://schemas.microsoft.com/office/drawing/2015/10/21/chartex" xmlns:cx3="http://schemas.microsoft.com/office/drawing/2016/5/9/chartex" xmlns:cx4="http://schemas.microsoft.com/office/drawing/2016/5/10/chartex" xmlns:cx5="http://schemas.microsoft.com/office/drawing/2016/5/11/chartex" xmlns:mc="http://schemas.openxmlformats.org/markup-compatibility/2006" xmlns:o="urn:schemas-microsoft-com:office:office" xmlns:r="http://schemas.openxmlformats.org/officeDocument/2006/relationships" xmlns:m="http://schemas.openxmlformats.org/officeDocument/2006/math" xmlns:v="urn:schemas-microsoft-com:vml" xmlns:wp14="http://schemas.microsoft.com/office/word/2010/wordprocessingDrawing" xmlns:wp="http://schemas.openxmlformats.org/drawingml/2006/wordprocessingDrawing" xmlns:w10="urn:schemas-microsoft-com:office:word" xmlns:w="http://schemas.openxmlformats.org/wordprocessingml/2006/main" xmlns:w14="http://schemas.microsoft.com/office/word/2010/wordml" xmlns:w15="http://schemas.microsoft.com/office/word/2012/wordml" xmlns:w16se="http://schemas.microsoft.com/office/word/2015/wordml/symex" xmlns:wpg="http://schemas.microsoft.com/office/word/2010/wordprocessingGroup" xmlns:wpi="http://schemas.microsoft.com/office/word/2010/wordprocessingInk" xmlns:wne="http://schemas.microsoft.com/office/word/2006/wordml" xmlns:wps="http://schemas.microsoft.com/office/word/2010/wordprocessingShape" mc:Ignorable="w14 w15 w16se wp14">
+<w15:people xmlns:wpc="http://schemas.microsoft.com/office/word/2010/wordprocessingCanvas" xmlns:mc="http://schemas.openxmlformats.org/markup-compatibility/2006" xmlns:o="urn:schemas-microsoft-com:office:office" xmlns:r="http://schemas.openxmlformats.org/officeDocument/2006/relationships" xmlns:m="http://schemas.openxmlformats.org/officeDocument/2006/math" xmlns:v="urn:schemas-microsoft-com:vml" xmlns:wp14="http://schemas.microsoft.com/office/word/2010/wordprocessingDrawing" xmlns:wp="http://schemas.openxmlformats.org/drawingml/2006/wordprocessingDrawing" xmlns:w10="urn:schemas-microsoft-com:office:word" xmlns:w="http://schemas.openxmlformats.org/wordprocessingml/2006/main" xmlns:w14="http://schemas.microsoft.com/office/word/2010/wordml" xmlns:w15="http://schemas.microsoft.com/office/word/2012/wordml" xmlns:wpg="http://schemas.microsoft.com/office/word/2010/wordprocessingGroup" xmlns:wpi="http://schemas.microsoft.com/office/word/2010/wordprocessingInk" xmlns:wne="http://schemas.microsoft.com/office/word/2006/wordml" xmlns:wps="http://schemas.microsoft.com/office/word/2010/wordprocessingShape" mc:Ignorable="w14 w15 wp14">
   <w15:person w15:author="Ashley Shade">
     <w15:presenceInfo w15:providerId="Windows Live" w15:userId="b6d12a0a8c3593c5"/>
   </w15:person>
   <w15:person w15:author="Alex">
     <w15:presenceInfo w15:providerId="None" w15:userId="Alex"/>
   </w15:person>
+  <w15:person w15:author="Alexandra Linz">
+    <w15:presenceInfo w15:providerId="Windows Live" w15:userId="b1c003b9ce462dee"/>
+  </w15:person>
 </w15:people>
 </file>
 
 <file path=word/styles.xml><?xml version="1.0" encoding="utf-8"?>
-<w:styles xmlns:mc="http://schemas.openxmlformats.org/markup-compatibility/2006" xmlns:r="http://schemas.openxmlformats.org/officeDocument/2006/relationships" xmlns:w="http://schemas.openxmlformats.org/wordprocessingml/2006/main" xmlns:w14="http://schemas.microsoft.com/office/word/2010/wordml" xmlns:w15="http://schemas.microsoft.com/office/word/2012/wordml" xmlns:w16se="http://schemas.microsoft.com/office/word/2015/wordml/symex" mc:Ignorable="w14 w15 w16se">
+<w:styles xmlns:mc="http://schemas.openxmlformats.org/markup-compatibility/2006" xmlns:r="http://schemas.openxmlformats.org/officeDocument/2006/relationships" xmlns:w="http://schemas.openxmlformats.org/wordprocessingml/2006/main" xmlns:w14="http://schemas.microsoft.com/office/word/2010/wordml" xmlns:w15="http://schemas.microsoft.com/office/word/2012/wordml" mc:Ignorable="w14 w15">
   <w:docDefaults>
     <w:rPrDefault>
       <w:rPr>
@@ -23696,7 +23986,7 @@
       </w:pPr>
     </w:pPrDefault>
   </w:docDefaults>
-  <w:latentStyles w:defLockedState="0" w:defUIPriority="99" w:defSemiHidden="0" w:defUnhideWhenUsed="0" w:defQFormat="0" w:count="374">
+  <w:latentStyles w:defLockedState="0" w:defUIPriority="99" w:defSemiHidden="0" w:defUnhideWhenUsed="0" w:defQFormat="0" w:count="371">
     <w:lsdException w:name="Normal" w:uiPriority="0" w:qFormat="1"/>
     <w:lsdException w:name="heading 1" w:uiPriority="9" w:qFormat="1"/>
     <w:lsdException w:name="heading 2" w:semiHidden="1" w:uiPriority="9" w:unhideWhenUsed="1" w:qFormat="1"/>
@@ -24068,8 +24358,6 @@
     <w:lsdException w:name="List Table 5 Dark Accent 6" w:uiPriority="50"/>
     <w:lsdException w:name="List Table 6 Colorful Accent 6" w:uiPriority="51"/>
     <w:lsdException w:name="List Table 7 Colorful Accent 6" w:uiPriority="52"/>
-    <w:lsdException w:name="Mention" w:semiHidden="1" w:unhideWhenUsed="1"/>
-    <w:lsdException w:name="Smart Hyperlink" w:semiHidden="1" w:unhideWhenUsed="1"/>
   </w:latentStyles>
   <w:style w:type="paragraph" w:default="1" w:styleId="Normal">
     <w:name w:val="Normal"/>
@@ -24852,7 +25140,7 @@
 </file>
 
 <file path=customXml/itemProps1.xml><?xml version="1.0" encoding="utf-8"?>
-<ds:datastoreItem xmlns:ds="http://schemas.openxmlformats.org/officeDocument/2006/customXml" ds:itemID="{06630FAA-5117-407A-BD35-249824A16E70}">
+<ds:datastoreItem xmlns:ds="http://schemas.openxmlformats.org/officeDocument/2006/customXml" ds:itemID="{75E18466-CBC1-42D3-9DD0-26035806A1EB}">
   <ds:schemaRefs>
     <ds:schemaRef ds:uri="http://schemas.openxmlformats.org/officeDocument/2006/bibliography"/>
   </ds:schemaRefs>

</xml_diff>